<commit_message>
Modify class NGram: no more separation of prefix and postfix
</commit_message>
<xml_diff>
--- a/doc/Stupid-Poet-Development-Document.docx
+++ b/doc/Stupid-Poet-Development-Document.docx
@@ -1871,19 +1871,16 @@
         </w:numPr>
       </w:pPr>
       <w:r>
-        <w:t>Prefix: The N-1 words at the front.</w:t>
-      </w:r>
-    </w:p>
-    <w:p>
-      <w:pPr>
-        <w:pStyle w:val="ListParagraph"/>
-        <w:numPr>
-          <w:ilvl w:val="0"/>
-          <w:numId w:val="3"/>
-        </w:numPr>
-      </w:pPr>
-      <w:r>
-        <w:t>Postfix: The last word.</w:t>
+        <w:t>Content</w:t>
+      </w:r>
+      <w:r>
+        <w:t>: The N</w:t>
+      </w:r>
+      <w:r>
+        <w:t>-word content</w:t>
+      </w:r>
+      <w:r>
+        <w:t>.</w:t>
       </w:r>
     </w:p>
     <w:p>
@@ -1964,27 +1961,22 @@
               <w:rPr>
                 <w:rFonts w:hint="eastAsia"/>
               </w:rPr>
-              <w:t xml:space="preserve">  "prefix": "</w:t>
+              <w:t xml:space="preserve">  "</w:t>
+            </w:r>
+            <w:r>
+              <w:t>content</w:t>
+            </w:r>
+            <w:r>
+              <w:rPr>
+                <w:rFonts w:hint="eastAsia"/>
+              </w:rPr>
+              <w:t>": "</w:t>
             </w:r>
             <w:r>
               <w:rPr>
                 <w:rFonts w:hint="eastAsia"/>
               </w:rPr>
               <w:t>一日</w:t>
-            </w:r>
-            <w:r>
-              <w:rPr>
-                <w:rFonts w:hint="eastAsia"/>
-              </w:rPr>
-              <w:t>",</w:t>
-            </w:r>
-          </w:p>
-          <w:p>
-            <w:r>
-              <w:rPr>
-                <w:rFonts w:hint="eastAsia"/>
-              </w:rPr>
-              <w:t xml:space="preserve">  "postfix": "</w:t>
             </w:r>
             <w:r>
               <w:rPr>
@@ -2000,6 +1992,8 @@
             </w:r>
           </w:p>
           <w:p>
+            <w:bookmarkStart w:id="0" w:name="_GoBack"/>
+            <w:bookmarkEnd w:id="0"/>
             <w:r>
               <w:t xml:space="preserve">  "</w:t>
             </w:r>
@@ -2017,33 +2011,10 @@
               </w:rPr>
               <w:t>,</w:t>
             </w:r>
-            <w:bookmarkStart w:id="0" w:name="_GoBack"/>
-            <w:bookmarkEnd w:id="0"/>
           </w:p>
           <w:p>
             <w:r>
-              <w:t xml:space="preserve">  </w:t>
-            </w:r>
-            <w:r>
-              <w:t>"</w:t>
-            </w:r>
-            <w:r>
-              <w:t>type</w:t>
-            </w:r>
-            <w:r>
-              <w:t>"</w:t>
-            </w:r>
-            <w:r>
-              <w:t xml:space="preserve">: </w:t>
-            </w:r>
-            <w:r>
-              <w:t>"</w:t>
-            </w:r>
-            <w:r>
-              <w:t>in-sentence</w:t>
-            </w:r>
-            <w:r>
-              <w:t>"</w:t>
+              <w:t xml:space="preserve">  "type": "in-sentence"</w:t>
             </w:r>
           </w:p>
           <w:p>

</xml_diff>